<commit_message>
day 3 hw 3 solutions
</commit_message>
<xml_diff>
--- a/hw/hw3.docx
+++ b/hw/hw3.docx
@@ -73,7 +73,7 @@
         <w:t xml:space="preserve"> </w:t>
       </w:r>
       <w:r>
-        <w:t xml:space="preserve">23,</w:t>
+        <w:t xml:space="preserve">24,</w:t>
       </w:r>
       <w:r>
         <w:t xml:space="preserve"> </w:t>
@@ -82,7 +82,7 @@
         <w:t xml:space="preserve">2024</w:t>
       </w:r>
     </w:p>
-    <w:bookmarkStart w:id="21" w:name="graficas"/>
+    <w:bookmarkStart w:id="33" w:name="graficas"/>
     <w:p>
       <w:pPr>
         <w:pStyle w:val="Heading1"/>
@@ -171,7 +171,7 @@
         <w:t xml:space="preserve">Podras leer el significado de cada variable</w:t>
       </w:r>
     </w:p>
-    <w:bookmarkStart w:id="20" w:name="preguntas"/>
+    <w:bookmarkStart w:id="32" w:name="preguntas"/>
     <w:p>
       <w:pPr>
         <w:pStyle w:val="Heading2"/>
@@ -186,6 +186,7 @@
           <w:ilvl w:val="0"/>
           <w:numId w:val="1001"/>
         </w:numPr>
+        <w:pStyle w:val="Compact"/>
       </w:pPr>
       <w:r>
         <w:t xml:space="preserve">Crea una grafica de puntos que en el eje x contenga la variable</w:t>
@@ -225,10 +226,168 @@
     </w:p>
     <w:p>
       <w:pPr>
+        <w:pStyle w:val="SourceCode"/>
+      </w:pPr>
+      <w:r>
+        <w:rPr>
+          <w:rStyle w:val="FunctionTok"/>
+        </w:rPr>
+        <w:t xml:space="preserve">ggplot</w:t>
+      </w:r>
+      <w:r>
+        <w:rPr>
+          <w:rStyle w:val="NormalTok"/>
+        </w:rPr>
+        <w:t xml:space="preserve">(</w:t>
+      </w:r>
+      <w:r>
+        <w:rPr>
+          <w:rStyle w:val="AttributeTok"/>
+        </w:rPr>
+        <w:t xml:space="preserve">data =</w:t>
+      </w:r>
+      <w:r>
+        <w:rPr>
+          <w:rStyle w:val="NormalTok"/>
+        </w:rPr>
+        <w:t xml:space="preserve"> mpg) </w:t>
+      </w:r>
+      <w:r>
+        <w:rPr>
+          <w:rStyle w:val="SpecialCharTok"/>
+        </w:rPr>
+        <w:t xml:space="preserve">+</w:t>
+      </w:r>
+      <w:r>
+        <w:rPr>
+          <w:rStyle w:val="NormalTok"/>
+        </w:rPr>
+        <w:t xml:space="preserve"> </w:t>
+      </w:r>
+      <w:r>
+        <w:br/>
+      </w:r>
+      <w:r>
+        <w:rPr>
+          <w:rStyle w:val="NormalTok"/>
+        </w:rPr>
+        <w:t xml:space="preserve">  </w:t>
+      </w:r>
+      <w:r>
+        <w:rPr>
+          <w:rStyle w:val="FunctionTok"/>
+        </w:rPr>
+        <w:t xml:space="preserve">geom_point</w:t>
+      </w:r>
+      <w:r>
+        <w:rPr>
+          <w:rStyle w:val="NormalTok"/>
+        </w:rPr>
+        <w:t xml:space="preserve">(</w:t>
+      </w:r>
+      <w:r>
+        <w:rPr>
+          <w:rStyle w:val="AttributeTok"/>
+        </w:rPr>
+        <w:t xml:space="preserve">mapping =</w:t>
+      </w:r>
+      <w:r>
+        <w:rPr>
+          <w:rStyle w:val="NormalTok"/>
+        </w:rPr>
+        <w:t xml:space="preserve"> </w:t>
+      </w:r>
+      <w:r>
+        <w:rPr>
+          <w:rStyle w:val="FunctionTok"/>
+        </w:rPr>
+        <w:t xml:space="preserve">aes</w:t>
+      </w:r>
+      <w:r>
+        <w:rPr>
+          <w:rStyle w:val="NormalTok"/>
+        </w:rPr>
+        <w:t xml:space="preserve">(</w:t>
+      </w:r>
+      <w:r>
+        <w:rPr>
+          <w:rStyle w:val="AttributeTok"/>
+        </w:rPr>
+        <w:t xml:space="preserve">x =</w:t>
+      </w:r>
+      <w:r>
+        <w:rPr>
+          <w:rStyle w:val="NormalTok"/>
+        </w:rPr>
+        <w:t xml:space="preserve"> displ, </w:t>
+      </w:r>
+      <w:r>
+        <w:rPr>
+          <w:rStyle w:val="AttributeTok"/>
+        </w:rPr>
+        <w:t xml:space="preserve">y =</w:t>
+      </w:r>
+      <w:r>
+        <w:rPr>
+          <w:rStyle w:val="NormalTok"/>
+        </w:rPr>
+        <w:t xml:space="preserve"> hwy))</w:t>
+      </w:r>
+    </w:p>
+    <w:p>
+      <w:pPr>
+        <w:pStyle w:val="FirstParagraph"/>
+      </w:pPr>
+      <w:r>
+        <w:drawing>
+          <wp:inline>
+            <wp:extent cx="5334000" cy="4267200"/>
+            <wp:effectExtent b="0" l="0" r="0" t="0"/>
+            <wp:docPr descr="" title="" id="21" name="Picture"/>
+            <a:graphic>
+              <a:graphicData uri="http://schemas.openxmlformats.org/drawingml/2006/picture">
+                <pic:pic>
+                  <pic:nvPicPr>
+                    <pic:cNvPr descr="hw3_files/figure-docx/unnamed-chunk-3-1.png" id="22" name="Picture"/>
+                    <pic:cNvPicPr>
+                      <a:picLocks noChangeArrowheads="1" noChangeAspect="1"/>
+                    </pic:cNvPicPr>
+                  </pic:nvPicPr>
+                  <pic:blipFill>
+                    <a:blip r:embed="rId20"/>
+                    <a:stretch>
+                      <a:fillRect/>
+                    </a:stretch>
+                  </pic:blipFill>
+                  <pic:spPr bwMode="auto">
+                    <a:xfrm>
+                      <a:off x="0" y="0"/>
+                      <a:ext cx="5334000" cy="4267200"/>
+                    </a:xfrm>
+                    <a:prstGeom prst="rect">
+                      <a:avLst/>
+                    </a:prstGeom>
+                    <a:noFill/>
+                    <a:ln w="9525">
+                      <a:noFill/>
+                      <a:headEnd/>
+                      <a:tailEnd/>
+                    </a:ln>
+                  </pic:spPr>
+                </pic:pic>
+              </a:graphicData>
+            </a:graphic>
+          </wp:inline>
+        </w:drawing>
+      </w:r>
+    </w:p>
+    <w:p>
+      <w:pPr>
         <w:numPr>
           <w:ilvl w:val="0"/>
-          <w:numId w:val="1001"/>
+          <w:numId w:val="1002"/>
         </w:numPr>
+        <w:pStyle w:val="Compact"/>
       </w:pPr>
       <w:r>
         <w:t xml:space="preserve">Crea una grafica de puntos que en el eje x contenga la variable</w:t>
@@ -284,10 +443,180 @@
     </w:p>
     <w:p>
       <w:pPr>
+        <w:pStyle w:val="SourceCode"/>
+      </w:pPr>
+      <w:r>
+        <w:rPr>
+          <w:rStyle w:val="FunctionTok"/>
+        </w:rPr>
+        <w:t xml:space="preserve">ggplot</w:t>
+      </w:r>
+      <w:r>
+        <w:rPr>
+          <w:rStyle w:val="NormalTok"/>
+        </w:rPr>
+        <w:t xml:space="preserve">(</w:t>
+      </w:r>
+      <w:r>
+        <w:rPr>
+          <w:rStyle w:val="AttributeTok"/>
+        </w:rPr>
+        <w:t xml:space="preserve">data =</w:t>
+      </w:r>
+      <w:r>
+        <w:rPr>
+          <w:rStyle w:val="NormalTok"/>
+        </w:rPr>
+        <w:t xml:space="preserve"> mpg) </w:t>
+      </w:r>
+      <w:r>
+        <w:rPr>
+          <w:rStyle w:val="SpecialCharTok"/>
+        </w:rPr>
+        <w:t xml:space="preserve">+</w:t>
+      </w:r>
+      <w:r>
+        <w:rPr>
+          <w:rStyle w:val="NormalTok"/>
+        </w:rPr>
+        <w:t xml:space="preserve"> </w:t>
+      </w:r>
+      <w:r>
+        <w:br/>
+      </w:r>
+      <w:r>
+        <w:rPr>
+          <w:rStyle w:val="NormalTok"/>
+        </w:rPr>
+        <w:t xml:space="preserve">  </w:t>
+      </w:r>
+      <w:r>
+        <w:rPr>
+          <w:rStyle w:val="FunctionTok"/>
+        </w:rPr>
+        <w:t xml:space="preserve">geom_point</w:t>
+      </w:r>
+      <w:r>
+        <w:rPr>
+          <w:rStyle w:val="NormalTok"/>
+        </w:rPr>
+        <w:t xml:space="preserve">(</w:t>
+      </w:r>
+      <w:r>
+        <w:rPr>
+          <w:rStyle w:val="AttributeTok"/>
+        </w:rPr>
+        <w:t xml:space="preserve">mapping =</w:t>
+      </w:r>
+      <w:r>
+        <w:rPr>
+          <w:rStyle w:val="NormalTok"/>
+        </w:rPr>
+        <w:t xml:space="preserve"> </w:t>
+      </w:r>
+      <w:r>
+        <w:rPr>
+          <w:rStyle w:val="FunctionTok"/>
+        </w:rPr>
+        <w:t xml:space="preserve">aes</w:t>
+      </w:r>
+      <w:r>
+        <w:rPr>
+          <w:rStyle w:val="NormalTok"/>
+        </w:rPr>
+        <w:t xml:space="preserve">(</w:t>
+      </w:r>
+      <w:r>
+        <w:rPr>
+          <w:rStyle w:val="AttributeTok"/>
+        </w:rPr>
+        <w:t xml:space="preserve">x =</w:t>
+      </w:r>
+      <w:r>
+        <w:rPr>
+          <w:rStyle w:val="NormalTok"/>
+        </w:rPr>
+        <w:t xml:space="preserve"> displ, </w:t>
+      </w:r>
+      <w:r>
+        <w:rPr>
+          <w:rStyle w:val="AttributeTok"/>
+        </w:rPr>
+        <w:t xml:space="preserve">y =</w:t>
+      </w:r>
+      <w:r>
+        <w:rPr>
+          <w:rStyle w:val="NormalTok"/>
+        </w:rPr>
+        <w:t xml:space="preserve"> hwy, </w:t>
+      </w:r>
+      <w:r>
+        <w:rPr>
+          <w:rStyle w:val="AttributeTok"/>
+        </w:rPr>
+        <w:t xml:space="preserve">color =</w:t>
+      </w:r>
+      <w:r>
+        <w:rPr>
+          <w:rStyle w:val="NormalTok"/>
+        </w:rPr>
+        <w:t xml:space="preserve"> class))</w:t>
+      </w:r>
+    </w:p>
+    <w:p>
+      <w:pPr>
+        <w:pStyle w:val="FirstParagraph"/>
+      </w:pPr>
+      <w:r>
+        <w:drawing>
+          <wp:inline>
+            <wp:extent cx="5334000" cy="4267200"/>
+            <wp:effectExtent b="0" l="0" r="0" t="0"/>
+            <wp:docPr descr="" title="" id="24" name="Picture"/>
+            <a:graphic>
+              <a:graphicData uri="http://schemas.openxmlformats.org/drawingml/2006/picture">
+                <pic:pic>
+                  <pic:nvPicPr>
+                    <pic:cNvPr descr="hw3_files/figure-docx/unnamed-chunk-4-1.png" id="25" name="Picture"/>
+                    <pic:cNvPicPr>
+                      <a:picLocks noChangeArrowheads="1" noChangeAspect="1"/>
+                    </pic:cNvPicPr>
+                  </pic:nvPicPr>
+                  <pic:blipFill>
+                    <a:blip r:embed="rId23"/>
+                    <a:stretch>
+                      <a:fillRect/>
+                    </a:stretch>
+                  </pic:blipFill>
+                  <pic:spPr bwMode="auto">
+                    <a:xfrm>
+                      <a:off x="0" y="0"/>
+                      <a:ext cx="5334000" cy="4267200"/>
+                    </a:xfrm>
+                    <a:prstGeom prst="rect">
+                      <a:avLst/>
+                    </a:prstGeom>
+                    <a:noFill/>
+                    <a:ln w="9525">
+                      <a:noFill/>
+                      <a:headEnd/>
+                      <a:tailEnd/>
+                    </a:ln>
+                  </pic:spPr>
+                </pic:pic>
+              </a:graphicData>
+            </a:graphic>
+          </wp:inline>
+        </w:drawing>
+      </w:r>
+    </w:p>
+    <w:p>
+      <w:pPr>
         <w:numPr>
           <w:ilvl w:val="0"/>
-          <w:numId w:val="1001"/>
+          <w:numId w:val="1003"/>
         </w:numPr>
+        <w:pStyle w:val="Compact"/>
       </w:pPr>
       <w:r>
         <w:t xml:space="preserve">Repite la grafica anterior, solo que ahora cambia el tamaño de los puntos de acuerdo al modelo de automóvil (Hint: usa size dentro de aes()).</w:t>
@@ -295,10 +624,180 @@
     </w:p>
     <w:p>
       <w:pPr>
+        <w:pStyle w:val="SourceCode"/>
+      </w:pPr>
+      <w:r>
+        <w:rPr>
+          <w:rStyle w:val="FunctionTok"/>
+        </w:rPr>
+        <w:t xml:space="preserve">ggplot</w:t>
+      </w:r>
+      <w:r>
+        <w:rPr>
+          <w:rStyle w:val="NormalTok"/>
+        </w:rPr>
+        <w:t xml:space="preserve">(</w:t>
+      </w:r>
+      <w:r>
+        <w:rPr>
+          <w:rStyle w:val="AttributeTok"/>
+        </w:rPr>
+        <w:t xml:space="preserve">data =</w:t>
+      </w:r>
+      <w:r>
+        <w:rPr>
+          <w:rStyle w:val="NormalTok"/>
+        </w:rPr>
+        <w:t xml:space="preserve"> mpg) </w:t>
+      </w:r>
+      <w:r>
+        <w:rPr>
+          <w:rStyle w:val="SpecialCharTok"/>
+        </w:rPr>
+        <w:t xml:space="preserve">+</w:t>
+      </w:r>
+      <w:r>
+        <w:rPr>
+          <w:rStyle w:val="NormalTok"/>
+        </w:rPr>
+        <w:t xml:space="preserve"> </w:t>
+      </w:r>
+      <w:r>
+        <w:br/>
+      </w:r>
+      <w:r>
+        <w:rPr>
+          <w:rStyle w:val="NormalTok"/>
+        </w:rPr>
+        <w:t xml:space="preserve">  </w:t>
+      </w:r>
+      <w:r>
+        <w:rPr>
+          <w:rStyle w:val="FunctionTok"/>
+        </w:rPr>
+        <w:t xml:space="preserve">geom_point</w:t>
+      </w:r>
+      <w:r>
+        <w:rPr>
+          <w:rStyle w:val="NormalTok"/>
+        </w:rPr>
+        <w:t xml:space="preserve">(</w:t>
+      </w:r>
+      <w:r>
+        <w:rPr>
+          <w:rStyle w:val="AttributeTok"/>
+        </w:rPr>
+        <w:t xml:space="preserve">mapping =</w:t>
+      </w:r>
+      <w:r>
+        <w:rPr>
+          <w:rStyle w:val="NormalTok"/>
+        </w:rPr>
+        <w:t xml:space="preserve"> </w:t>
+      </w:r>
+      <w:r>
+        <w:rPr>
+          <w:rStyle w:val="FunctionTok"/>
+        </w:rPr>
+        <w:t xml:space="preserve">aes</w:t>
+      </w:r>
+      <w:r>
+        <w:rPr>
+          <w:rStyle w:val="NormalTok"/>
+        </w:rPr>
+        <w:t xml:space="preserve">(</w:t>
+      </w:r>
+      <w:r>
+        <w:rPr>
+          <w:rStyle w:val="AttributeTok"/>
+        </w:rPr>
+        <w:t xml:space="preserve">x =</w:t>
+      </w:r>
+      <w:r>
+        <w:rPr>
+          <w:rStyle w:val="NormalTok"/>
+        </w:rPr>
+        <w:t xml:space="preserve"> displ, </w:t>
+      </w:r>
+      <w:r>
+        <w:rPr>
+          <w:rStyle w:val="AttributeTok"/>
+        </w:rPr>
+        <w:t xml:space="preserve">y =</w:t>
+      </w:r>
+      <w:r>
+        <w:rPr>
+          <w:rStyle w:val="NormalTok"/>
+        </w:rPr>
+        <w:t xml:space="preserve"> hwy, </w:t>
+      </w:r>
+      <w:r>
+        <w:rPr>
+          <w:rStyle w:val="AttributeTok"/>
+        </w:rPr>
+        <w:t xml:space="preserve">size =</w:t>
+      </w:r>
+      <w:r>
+        <w:rPr>
+          <w:rStyle w:val="NormalTok"/>
+        </w:rPr>
+        <w:t xml:space="preserve"> class))</w:t>
+      </w:r>
+    </w:p>
+    <w:p>
+      <w:pPr>
+        <w:pStyle w:val="FirstParagraph"/>
+      </w:pPr>
+      <w:r>
+        <w:drawing>
+          <wp:inline>
+            <wp:extent cx="5334000" cy="4267200"/>
+            <wp:effectExtent b="0" l="0" r="0" t="0"/>
+            <wp:docPr descr="" title="" id="27" name="Picture"/>
+            <a:graphic>
+              <a:graphicData uri="http://schemas.openxmlformats.org/drawingml/2006/picture">
+                <pic:pic>
+                  <pic:nvPicPr>
+                    <pic:cNvPr descr="hw3_files/figure-docx/unnamed-chunk-5-1.png" id="28" name="Picture"/>
+                    <pic:cNvPicPr>
+                      <a:picLocks noChangeArrowheads="1" noChangeAspect="1"/>
+                    </pic:cNvPicPr>
+                  </pic:nvPicPr>
+                  <pic:blipFill>
+                    <a:blip r:embed="rId26"/>
+                    <a:stretch>
+                      <a:fillRect/>
+                    </a:stretch>
+                  </pic:blipFill>
+                  <pic:spPr bwMode="auto">
+                    <a:xfrm>
+                      <a:off x="0" y="0"/>
+                      <a:ext cx="5334000" cy="4267200"/>
+                    </a:xfrm>
+                    <a:prstGeom prst="rect">
+                      <a:avLst/>
+                    </a:prstGeom>
+                    <a:noFill/>
+                    <a:ln w="9525">
+                      <a:noFill/>
+                      <a:headEnd/>
+                      <a:tailEnd/>
+                    </a:ln>
+                  </pic:spPr>
+                </pic:pic>
+              </a:graphicData>
+            </a:graphic>
+          </wp:inline>
+        </w:drawing>
+      </w:r>
+    </w:p>
+    <w:p>
+      <w:pPr>
         <w:numPr>
           <w:ilvl w:val="0"/>
-          <w:numId w:val="1001"/>
+          <w:numId w:val="1004"/>
         </w:numPr>
+        <w:pStyle w:val="Compact"/>
       </w:pPr>
       <w:r>
         <w:t xml:space="preserve">Las gráficas anteriores muestran una relación negativa entre el tamaño del motor (</w:t>
@@ -324,8 +823,246 @@
         <w:t xml:space="preserve">). Añade una capa extra a la grafica de la pregunta 1, utilizando geom_smooth(). Esencialmente, geom_smooth() agrega una línea de tendencia sobre un gráfico existente. Apoyate en google o en la pestaña de ayuda de RStudio para utilizar la funcion correctamente.</w:t>
       </w:r>
     </w:p>
-    <w:bookmarkEnd w:id="20"/>
-    <w:bookmarkEnd w:id="21"/>
+    <w:p>
+      <w:pPr>
+        <w:pStyle w:val="SourceCode"/>
+      </w:pPr>
+      <w:r>
+        <w:rPr>
+          <w:rStyle w:val="FunctionTok"/>
+        </w:rPr>
+        <w:t xml:space="preserve">ggplot</w:t>
+      </w:r>
+      <w:r>
+        <w:rPr>
+          <w:rStyle w:val="NormalTok"/>
+        </w:rPr>
+        <w:t xml:space="preserve">(</w:t>
+      </w:r>
+      <w:r>
+        <w:rPr>
+          <w:rStyle w:val="AttributeTok"/>
+        </w:rPr>
+        <w:t xml:space="preserve">data =</w:t>
+      </w:r>
+      <w:r>
+        <w:rPr>
+          <w:rStyle w:val="NormalTok"/>
+        </w:rPr>
+        <w:t xml:space="preserve"> mpg) </w:t>
+      </w:r>
+      <w:r>
+        <w:rPr>
+          <w:rStyle w:val="SpecialCharTok"/>
+        </w:rPr>
+        <w:t xml:space="preserve">+</w:t>
+      </w:r>
+      <w:r>
+        <w:rPr>
+          <w:rStyle w:val="NormalTok"/>
+        </w:rPr>
+        <w:t xml:space="preserve"> </w:t>
+      </w:r>
+      <w:r>
+        <w:br/>
+      </w:r>
+      <w:r>
+        <w:rPr>
+          <w:rStyle w:val="NormalTok"/>
+        </w:rPr>
+        <w:t xml:space="preserve">  </w:t>
+      </w:r>
+      <w:r>
+        <w:rPr>
+          <w:rStyle w:val="FunctionTok"/>
+        </w:rPr>
+        <w:t xml:space="preserve">geom_point</w:t>
+      </w:r>
+      <w:r>
+        <w:rPr>
+          <w:rStyle w:val="NormalTok"/>
+        </w:rPr>
+        <w:t xml:space="preserve">(</w:t>
+      </w:r>
+      <w:r>
+        <w:rPr>
+          <w:rStyle w:val="AttributeTok"/>
+        </w:rPr>
+        <w:t xml:space="preserve">mapping =</w:t>
+      </w:r>
+      <w:r>
+        <w:rPr>
+          <w:rStyle w:val="NormalTok"/>
+        </w:rPr>
+        <w:t xml:space="preserve"> </w:t>
+      </w:r>
+      <w:r>
+        <w:rPr>
+          <w:rStyle w:val="FunctionTok"/>
+        </w:rPr>
+        <w:t xml:space="preserve">aes</w:t>
+      </w:r>
+      <w:r>
+        <w:rPr>
+          <w:rStyle w:val="NormalTok"/>
+        </w:rPr>
+        <w:t xml:space="preserve">(</w:t>
+      </w:r>
+      <w:r>
+        <w:rPr>
+          <w:rStyle w:val="AttributeTok"/>
+        </w:rPr>
+        <w:t xml:space="preserve">x =</w:t>
+      </w:r>
+      <w:r>
+        <w:rPr>
+          <w:rStyle w:val="NormalTok"/>
+        </w:rPr>
+        <w:t xml:space="preserve"> displ, </w:t>
+      </w:r>
+      <w:r>
+        <w:rPr>
+          <w:rStyle w:val="AttributeTok"/>
+        </w:rPr>
+        <w:t xml:space="preserve">y =</w:t>
+      </w:r>
+      <w:r>
+        <w:rPr>
+          <w:rStyle w:val="NormalTok"/>
+        </w:rPr>
+        <w:t xml:space="preserve"> hwy)) </w:t>
+      </w:r>
+      <w:r>
+        <w:rPr>
+          <w:rStyle w:val="SpecialCharTok"/>
+        </w:rPr>
+        <w:t xml:space="preserve">+</w:t>
+      </w:r>
+      <w:r>
+        <w:rPr>
+          <w:rStyle w:val="NormalTok"/>
+        </w:rPr>
+        <w:t xml:space="preserve"> </w:t>
+      </w:r>
+      <w:r>
+        <w:br/>
+      </w:r>
+      <w:r>
+        <w:rPr>
+          <w:rStyle w:val="NormalTok"/>
+        </w:rPr>
+        <w:t xml:space="preserve">  </w:t>
+      </w:r>
+      <w:r>
+        <w:rPr>
+          <w:rStyle w:val="FunctionTok"/>
+        </w:rPr>
+        <w:t xml:space="preserve">geom_smooth</w:t>
+      </w:r>
+      <w:r>
+        <w:rPr>
+          <w:rStyle w:val="NormalTok"/>
+        </w:rPr>
+        <w:t xml:space="preserve">(</w:t>
+      </w:r>
+      <w:r>
+        <w:rPr>
+          <w:rStyle w:val="AttributeTok"/>
+        </w:rPr>
+        <w:t xml:space="preserve">mapping =</w:t>
+      </w:r>
+      <w:r>
+        <w:rPr>
+          <w:rStyle w:val="NormalTok"/>
+        </w:rPr>
+        <w:t xml:space="preserve"> </w:t>
+      </w:r>
+      <w:r>
+        <w:rPr>
+          <w:rStyle w:val="FunctionTok"/>
+        </w:rPr>
+        <w:t xml:space="preserve">aes</w:t>
+      </w:r>
+      <w:r>
+        <w:rPr>
+          <w:rStyle w:val="NormalTok"/>
+        </w:rPr>
+        <w:t xml:space="preserve">(</w:t>
+      </w:r>
+      <w:r>
+        <w:rPr>
+          <w:rStyle w:val="AttributeTok"/>
+        </w:rPr>
+        <w:t xml:space="preserve">x =</w:t>
+      </w:r>
+      <w:r>
+        <w:rPr>
+          <w:rStyle w:val="NormalTok"/>
+        </w:rPr>
+        <w:t xml:space="preserve"> displ, </w:t>
+      </w:r>
+      <w:r>
+        <w:rPr>
+          <w:rStyle w:val="AttributeTok"/>
+        </w:rPr>
+        <w:t xml:space="preserve">y =</w:t>
+      </w:r>
+      <w:r>
+        <w:rPr>
+          <w:rStyle w:val="NormalTok"/>
+        </w:rPr>
+        <w:t xml:space="preserve"> hwy))</w:t>
+      </w:r>
+    </w:p>
+    <w:p>
+      <w:pPr>
+        <w:pStyle w:val="FirstParagraph"/>
+      </w:pPr>
+      <w:r>
+        <w:drawing>
+          <wp:inline>
+            <wp:extent cx="5334000" cy="4267200"/>
+            <wp:effectExtent b="0" l="0" r="0" t="0"/>
+            <wp:docPr descr="" title="" id="30" name="Picture"/>
+            <a:graphic>
+              <a:graphicData uri="http://schemas.openxmlformats.org/drawingml/2006/picture">
+                <pic:pic>
+                  <pic:nvPicPr>
+                    <pic:cNvPr descr="hw3_files/figure-docx/unnamed-chunk-6-1.png" id="31" name="Picture"/>
+                    <pic:cNvPicPr>
+                      <a:picLocks noChangeArrowheads="1" noChangeAspect="1"/>
+                    </pic:cNvPicPr>
+                  </pic:nvPicPr>
+                  <pic:blipFill>
+                    <a:blip r:embed="rId29"/>
+                    <a:stretch>
+                      <a:fillRect/>
+                    </a:stretch>
+                  </pic:blipFill>
+                  <pic:spPr bwMode="auto">
+                    <a:xfrm>
+                      <a:off x="0" y="0"/>
+                      <a:ext cx="5334000" cy="4267200"/>
+                    </a:xfrm>
+                    <a:prstGeom prst="rect">
+                      <a:avLst/>
+                    </a:prstGeom>
+                    <a:noFill/>
+                    <a:ln w="9525">
+                      <a:noFill/>
+                      <a:headEnd/>
+                      <a:tailEnd/>
+                    </a:ln>
+                  </pic:spPr>
+                </pic:pic>
+              </a:graphicData>
+            </a:graphic>
+          </wp:inline>
+        </w:drawing>
+      </w:r>
+    </w:p>
+    <w:bookmarkEnd w:id="32"/>
+    <w:bookmarkEnd w:id="33"/>
     <w:sectPr/>
   </w:body>
 </w:document>
@@ -517,6 +1254,261 @@
       </w:pPr>
     </w:lvl>
   </w:abstractNum>
+  <w:abstractNum w:abstractNumId="99412">
+    <w:nsid w:val="A99412"/>
+    <w:multiLevelType w:val="multilevel"/>
+    <w:lvl w:ilvl="0">
+      <w:start w:val="2"/>
+      <w:numFmt w:val="decimal"/>
+      <w:lvlText w:val="%1."/>
+      <w:lvlJc w:val="left"/>
+      <w:pPr>
+        <w:ind w:left="720" w:hanging="480"/>
+      </w:pPr>
+    </w:lvl>
+    <w:lvl w:ilvl="1">
+      <w:start w:val="2"/>
+      <w:numFmt w:val="decimal"/>
+      <w:lvlText w:val="%2."/>
+      <w:lvlJc w:val="left"/>
+      <w:pPr>
+        <w:ind w:left="1440" w:hanging="480"/>
+      </w:pPr>
+    </w:lvl>
+    <w:lvl w:ilvl="2">
+      <w:start w:val="2"/>
+      <w:numFmt w:val="decimal"/>
+      <w:lvlText w:val="%3."/>
+      <w:lvlJc w:val="left"/>
+      <w:pPr>
+        <w:ind w:left="2160" w:hanging="480"/>
+      </w:pPr>
+    </w:lvl>
+    <w:lvl w:ilvl="3">
+      <w:start w:val="2"/>
+      <w:numFmt w:val="decimal"/>
+      <w:lvlText w:val="%4."/>
+      <w:lvlJc w:val="left"/>
+      <w:pPr>
+        <w:ind w:left="2880" w:hanging="480"/>
+      </w:pPr>
+    </w:lvl>
+    <w:lvl w:ilvl="4">
+      <w:start w:val="2"/>
+      <w:numFmt w:val="decimal"/>
+      <w:lvlText w:val="%5."/>
+      <w:lvlJc w:val="left"/>
+      <w:pPr>
+        <w:ind w:left="3600" w:hanging="480"/>
+      </w:pPr>
+    </w:lvl>
+    <w:lvl w:ilvl="5">
+      <w:start w:val="2"/>
+      <w:numFmt w:val="decimal"/>
+      <w:lvlText w:val="%6."/>
+      <w:lvlJc w:val="left"/>
+      <w:pPr>
+        <w:ind w:left="4320" w:hanging="480"/>
+      </w:pPr>
+    </w:lvl>
+    <w:lvl w:ilvl="6">
+      <w:start w:val="2"/>
+      <w:numFmt w:val="decimal"/>
+      <w:lvlText w:val="%7."/>
+      <w:lvlJc w:val="left"/>
+      <w:pPr>
+        <w:ind w:left="5040" w:hanging="480"/>
+      </w:pPr>
+    </w:lvl>
+    <w:lvl w:ilvl="7">
+      <w:start w:val="2"/>
+      <w:numFmt w:val="decimal"/>
+      <w:lvlText w:val="%8."/>
+      <w:lvlJc w:val="left"/>
+      <w:pPr>
+        <w:ind w:left="5760" w:hanging="480"/>
+      </w:pPr>
+    </w:lvl>
+    <w:lvl w:ilvl="8">
+      <w:start w:val="2"/>
+      <w:numFmt w:val="decimal"/>
+      <w:lvlText w:val="%9."/>
+      <w:lvlJc w:val="left"/>
+      <w:pPr>
+        <w:ind w:left="6480" w:hanging="480"/>
+      </w:pPr>
+    </w:lvl>
+  </w:abstractNum>
+  <w:abstractNum w:abstractNumId="99413">
+    <w:nsid w:val="A99413"/>
+    <w:multiLevelType w:val="multilevel"/>
+    <w:lvl w:ilvl="0">
+      <w:start w:val="3"/>
+      <w:numFmt w:val="decimal"/>
+      <w:lvlText w:val="%1."/>
+      <w:lvlJc w:val="left"/>
+      <w:pPr>
+        <w:ind w:left="720" w:hanging="480"/>
+      </w:pPr>
+    </w:lvl>
+    <w:lvl w:ilvl="1">
+      <w:start w:val="3"/>
+      <w:numFmt w:val="decimal"/>
+      <w:lvlText w:val="%2."/>
+      <w:lvlJc w:val="left"/>
+      <w:pPr>
+        <w:ind w:left="1440" w:hanging="480"/>
+      </w:pPr>
+    </w:lvl>
+    <w:lvl w:ilvl="2">
+      <w:start w:val="3"/>
+      <w:numFmt w:val="decimal"/>
+      <w:lvlText w:val="%3."/>
+      <w:lvlJc w:val="left"/>
+      <w:pPr>
+        <w:ind w:left="2160" w:hanging="480"/>
+      </w:pPr>
+    </w:lvl>
+    <w:lvl w:ilvl="3">
+      <w:start w:val="3"/>
+      <w:numFmt w:val="decimal"/>
+      <w:lvlText w:val="%4."/>
+      <w:lvlJc w:val="left"/>
+      <w:pPr>
+        <w:ind w:left="2880" w:hanging="480"/>
+      </w:pPr>
+    </w:lvl>
+    <w:lvl w:ilvl="4">
+      <w:start w:val="3"/>
+      <w:numFmt w:val="decimal"/>
+      <w:lvlText w:val="%5."/>
+      <w:lvlJc w:val="left"/>
+      <w:pPr>
+        <w:ind w:left="3600" w:hanging="480"/>
+      </w:pPr>
+    </w:lvl>
+    <w:lvl w:ilvl="5">
+      <w:start w:val="3"/>
+      <w:numFmt w:val="decimal"/>
+      <w:lvlText w:val="%6."/>
+      <w:lvlJc w:val="left"/>
+      <w:pPr>
+        <w:ind w:left="4320" w:hanging="480"/>
+      </w:pPr>
+    </w:lvl>
+    <w:lvl w:ilvl="6">
+      <w:start w:val="3"/>
+      <w:numFmt w:val="decimal"/>
+      <w:lvlText w:val="%7."/>
+      <w:lvlJc w:val="left"/>
+      <w:pPr>
+        <w:ind w:left="5040" w:hanging="480"/>
+      </w:pPr>
+    </w:lvl>
+    <w:lvl w:ilvl="7">
+      <w:start w:val="3"/>
+      <w:numFmt w:val="decimal"/>
+      <w:lvlText w:val="%8."/>
+      <w:lvlJc w:val="left"/>
+      <w:pPr>
+        <w:ind w:left="5760" w:hanging="480"/>
+      </w:pPr>
+    </w:lvl>
+    <w:lvl w:ilvl="8">
+      <w:start w:val="3"/>
+      <w:numFmt w:val="decimal"/>
+      <w:lvlText w:val="%9."/>
+      <w:lvlJc w:val="left"/>
+      <w:pPr>
+        <w:ind w:left="6480" w:hanging="480"/>
+      </w:pPr>
+    </w:lvl>
+  </w:abstractNum>
+  <w:abstractNum w:abstractNumId="99414">
+    <w:nsid w:val="A99414"/>
+    <w:multiLevelType w:val="multilevel"/>
+    <w:lvl w:ilvl="0">
+      <w:start w:val="4"/>
+      <w:numFmt w:val="decimal"/>
+      <w:lvlText w:val="%1."/>
+      <w:lvlJc w:val="left"/>
+      <w:pPr>
+        <w:ind w:left="720" w:hanging="480"/>
+      </w:pPr>
+    </w:lvl>
+    <w:lvl w:ilvl="1">
+      <w:start w:val="4"/>
+      <w:numFmt w:val="decimal"/>
+      <w:lvlText w:val="%2."/>
+      <w:lvlJc w:val="left"/>
+      <w:pPr>
+        <w:ind w:left="1440" w:hanging="480"/>
+      </w:pPr>
+    </w:lvl>
+    <w:lvl w:ilvl="2">
+      <w:start w:val="4"/>
+      <w:numFmt w:val="decimal"/>
+      <w:lvlText w:val="%3."/>
+      <w:lvlJc w:val="left"/>
+      <w:pPr>
+        <w:ind w:left="2160" w:hanging="480"/>
+      </w:pPr>
+    </w:lvl>
+    <w:lvl w:ilvl="3">
+      <w:start w:val="4"/>
+      <w:numFmt w:val="decimal"/>
+      <w:lvlText w:val="%4."/>
+      <w:lvlJc w:val="left"/>
+      <w:pPr>
+        <w:ind w:left="2880" w:hanging="480"/>
+      </w:pPr>
+    </w:lvl>
+    <w:lvl w:ilvl="4">
+      <w:start w:val="4"/>
+      <w:numFmt w:val="decimal"/>
+      <w:lvlText w:val="%5."/>
+      <w:lvlJc w:val="left"/>
+      <w:pPr>
+        <w:ind w:left="3600" w:hanging="480"/>
+      </w:pPr>
+    </w:lvl>
+    <w:lvl w:ilvl="5">
+      <w:start w:val="4"/>
+      <w:numFmt w:val="decimal"/>
+      <w:lvlText w:val="%6."/>
+      <w:lvlJc w:val="left"/>
+      <w:pPr>
+        <w:ind w:left="4320" w:hanging="480"/>
+      </w:pPr>
+    </w:lvl>
+    <w:lvl w:ilvl="6">
+      <w:start w:val="4"/>
+      <w:numFmt w:val="decimal"/>
+      <w:lvlText w:val="%7."/>
+      <w:lvlJc w:val="left"/>
+      <w:pPr>
+        <w:ind w:left="5040" w:hanging="480"/>
+      </w:pPr>
+    </w:lvl>
+    <w:lvl w:ilvl="7">
+      <w:start w:val="4"/>
+      <w:numFmt w:val="decimal"/>
+      <w:lvlText w:val="%8."/>
+      <w:lvlJc w:val="left"/>
+      <w:pPr>
+        <w:ind w:left="5760" w:hanging="480"/>
+      </w:pPr>
+    </w:lvl>
+    <w:lvl w:ilvl="8">
+      <w:start w:val="4"/>
+      <w:numFmt w:val="decimal"/>
+      <w:lvlText w:val="%9."/>
+      <w:lvlJc w:val="left"/>
+      <w:pPr>
+        <w:ind w:left="6480" w:hanging="480"/>
+      </w:pPr>
+    </w:lvl>
+  </w:abstractNum>
   <w:num w:numId="1000">
     <w:abstractNumId w:val="990"/>
   </w:num>
@@ -548,6 +1540,96 @@
     </w:lvlOverride>
     <w:lvlOverride w:ilvl="8">
       <w:startOverride w:val="1"/>
+    </w:lvlOverride>
+  </w:num>
+  <w:num w:numId="1002">
+    <w:abstractNumId w:val="99412"/>
+    <w:lvlOverride w:ilvl="0">
+      <w:startOverride w:val="2"/>
+    </w:lvlOverride>
+    <w:lvlOverride w:ilvl="1">
+      <w:startOverride w:val="2"/>
+    </w:lvlOverride>
+    <w:lvlOverride w:ilvl="2">
+      <w:startOverride w:val="2"/>
+    </w:lvlOverride>
+    <w:lvlOverride w:ilvl="3">
+      <w:startOverride w:val="2"/>
+    </w:lvlOverride>
+    <w:lvlOverride w:ilvl="4">
+      <w:startOverride w:val="2"/>
+    </w:lvlOverride>
+    <w:lvlOverride w:ilvl="5">
+      <w:startOverride w:val="2"/>
+    </w:lvlOverride>
+    <w:lvlOverride w:ilvl="6">
+      <w:startOverride w:val="2"/>
+    </w:lvlOverride>
+    <w:lvlOverride w:ilvl="7">
+      <w:startOverride w:val="2"/>
+    </w:lvlOverride>
+    <w:lvlOverride w:ilvl="8">
+      <w:startOverride w:val="2"/>
+    </w:lvlOverride>
+  </w:num>
+  <w:num w:numId="1003">
+    <w:abstractNumId w:val="99413"/>
+    <w:lvlOverride w:ilvl="0">
+      <w:startOverride w:val="3"/>
+    </w:lvlOverride>
+    <w:lvlOverride w:ilvl="1">
+      <w:startOverride w:val="3"/>
+    </w:lvlOverride>
+    <w:lvlOverride w:ilvl="2">
+      <w:startOverride w:val="3"/>
+    </w:lvlOverride>
+    <w:lvlOverride w:ilvl="3">
+      <w:startOverride w:val="3"/>
+    </w:lvlOverride>
+    <w:lvlOverride w:ilvl="4">
+      <w:startOverride w:val="3"/>
+    </w:lvlOverride>
+    <w:lvlOverride w:ilvl="5">
+      <w:startOverride w:val="3"/>
+    </w:lvlOverride>
+    <w:lvlOverride w:ilvl="6">
+      <w:startOverride w:val="3"/>
+    </w:lvlOverride>
+    <w:lvlOverride w:ilvl="7">
+      <w:startOverride w:val="3"/>
+    </w:lvlOverride>
+    <w:lvlOverride w:ilvl="8">
+      <w:startOverride w:val="3"/>
+    </w:lvlOverride>
+  </w:num>
+  <w:num w:numId="1004">
+    <w:abstractNumId w:val="99414"/>
+    <w:lvlOverride w:ilvl="0">
+      <w:startOverride w:val="4"/>
+    </w:lvlOverride>
+    <w:lvlOverride w:ilvl="1">
+      <w:startOverride w:val="4"/>
+    </w:lvlOverride>
+    <w:lvlOverride w:ilvl="2">
+      <w:startOverride w:val="4"/>
+    </w:lvlOverride>
+    <w:lvlOverride w:ilvl="3">
+      <w:startOverride w:val="4"/>
+    </w:lvlOverride>
+    <w:lvlOverride w:ilvl="4">
+      <w:startOverride w:val="4"/>
+    </w:lvlOverride>
+    <w:lvlOverride w:ilvl="5">
+      <w:startOverride w:val="4"/>
+    </w:lvlOverride>
+    <w:lvlOverride w:ilvl="6">
+      <w:startOverride w:val="4"/>
+    </w:lvlOverride>
+    <w:lvlOverride w:ilvl="7">
+      <w:startOverride w:val="4"/>
+    </w:lvlOverride>
+    <w:lvlOverride w:ilvl="8">
+      <w:startOverride w:val="4"/>
     </w:lvlOverride>
   </w:num>
 </w:numbering>

</xml_diff>